<commit_message>
Changed increment reduction implementation
</commit_message>
<xml_diff>
--- a/Information for Subjects/Testing Instructions.docx
+++ b/Information for Subjects/Testing Instructions.docx
@@ -15,13 +15,12 @@
         </w:rPr>
         <w:t>Testing</w:t>
       </w:r>
-    </w:p>
-    <w:p>
-      <w:pPr>
-        <w:rPr>
-          <w:lang w:val="en-US"/>
-        </w:rPr>
-      </w:pPr>
+      <w:r>
+        <w:rPr>
+          <w:lang w:val="en-US"/>
+        </w:rPr>
+        <w:t xml:space="preserve"> Instructions</w:t>
+      </w:r>
     </w:p>
     <w:p>
       <w:pPr>
@@ -81,6 +80,137 @@
           <w:lang w:val="en-US"/>
         </w:rPr>
       </w:pPr>
+      <w:r>
+        <w:rPr>
+          <w:noProof/>
+          <w:lang w:val="en-US"/>
+        </w:rPr>
+        <w:drawing>
+          <wp:anchor distT="0" distB="0" distL="114300" distR="114300" simplePos="0" relativeHeight="251658240" behindDoc="0" locked="0" layoutInCell="1" allowOverlap="1" wp14:anchorId="5453DB23" wp14:editId="1A409FD8">
+            <wp:simplePos x="0" y="0"/>
+            <wp:positionH relativeFrom="column">
+              <wp:posOffset>622300</wp:posOffset>
+            </wp:positionH>
+            <wp:positionV relativeFrom="paragraph">
+              <wp:posOffset>166370</wp:posOffset>
+            </wp:positionV>
+            <wp:extent cx="1507490" cy="1485900"/>
+            <wp:effectExtent l="0" t="0" r="0" b="12700"/>
+            <wp:wrapSquare wrapText="bothSides"/>
+            <wp:docPr id="1" name="Picture 1" descr="../../../Screen%20Shot%202016-08-16%20at%2012.15.20%20PM.png"/>
+            <wp:cNvGraphicFramePr>
+              <a:graphicFrameLocks xmlns:a="http://schemas.openxmlformats.org/drawingml/2006/main" noChangeAspect="1"/>
+            </wp:cNvGraphicFramePr>
+            <a:graphic xmlns:a="http://schemas.openxmlformats.org/drawingml/2006/main">
+              <a:graphicData uri="http://schemas.openxmlformats.org/drawingml/2006/picture">
+                <pic:pic xmlns:pic="http://schemas.openxmlformats.org/drawingml/2006/picture">
+                  <pic:nvPicPr>
+                    <pic:cNvPr id="0" name="Picture 1" descr="../../../Screen%20Shot%202016-08-16%20at%2012.15.20%20PM.png"/>
+                    <pic:cNvPicPr>
+                      <a:picLocks noChangeAspect="1" noChangeArrowheads="1"/>
+                    </pic:cNvPicPr>
+                  </pic:nvPicPr>
+                  <pic:blipFill>
+                    <a:blip r:embed="rId5">
+                      <a:extLst>
+                        <a:ext uri="{28A0092B-C50C-407E-A947-70E740481C1C}">
+                          <a14:useLocalDpi xmlns:a14="http://schemas.microsoft.com/office/drawing/2010/main" val="0"/>
+                        </a:ext>
+                      </a:extLst>
+                    </a:blip>
+                    <a:srcRect/>
+                    <a:stretch>
+                      <a:fillRect/>
+                    </a:stretch>
+                  </pic:blipFill>
+                  <pic:spPr bwMode="auto">
+                    <a:xfrm>
+                      <a:off x="0" y="0"/>
+                      <a:ext cx="1507490" cy="1485900"/>
+                    </a:xfrm>
+                    <a:prstGeom prst="rect">
+                      <a:avLst/>
+                    </a:prstGeom>
+                    <a:noFill/>
+                    <a:ln>
+                      <a:noFill/>
+                    </a:ln>
+                  </pic:spPr>
+                </pic:pic>
+              </a:graphicData>
+            </a:graphic>
+            <wp14:sizeRelH relativeFrom="page">
+              <wp14:pctWidth>0</wp14:pctWidth>
+            </wp14:sizeRelH>
+            <wp14:sizeRelV relativeFrom="page">
+              <wp14:pctHeight>0</wp14:pctHeight>
+            </wp14:sizeRelV>
+          </wp:anchor>
+        </w:drawing>
+      </w:r>
+    </w:p>
+    <w:p>
+      <w:pPr>
+        <w:rPr>
+          <w:lang w:val="en-US"/>
+        </w:rPr>
+      </w:pPr>
+    </w:p>
+    <w:p>
+      <w:pPr>
+        <w:rPr>
+          <w:lang w:val="en-US"/>
+        </w:rPr>
+      </w:pPr>
+    </w:p>
+    <w:p>
+      <w:pPr>
+        <w:rPr>
+          <w:lang w:val="en-US"/>
+        </w:rPr>
+      </w:pPr>
+    </w:p>
+    <w:p>
+      <w:pPr>
+        <w:rPr>
+          <w:lang w:val="en-US"/>
+        </w:rPr>
+      </w:pPr>
+    </w:p>
+    <w:p>
+      <w:pPr>
+        <w:rPr>
+          <w:lang w:val="en-US"/>
+        </w:rPr>
+      </w:pPr>
+    </w:p>
+    <w:p>
+      <w:pPr>
+        <w:rPr>
+          <w:lang w:val="en-US"/>
+        </w:rPr>
+      </w:pPr>
+    </w:p>
+    <w:p>
+      <w:pPr>
+        <w:rPr>
+          <w:lang w:val="en-US"/>
+        </w:rPr>
+      </w:pPr>
+    </w:p>
+    <w:p>
+      <w:pPr>
+        <w:rPr>
+          <w:lang w:val="en-US"/>
+        </w:rPr>
+      </w:pPr>
+    </w:p>
+    <w:p>
+      <w:pPr>
+        <w:rPr>
+          <w:lang w:val="en-US"/>
+        </w:rPr>
+      </w:pPr>
     </w:p>
     <w:p>
       <w:pPr>
@@ -127,6 +257,123 @@
           <w:lang w:val="en-US"/>
         </w:rPr>
       </w:pPr>
+      <w:r>
+        <w:rPr>
+          <w:noProof/>
+          <w:lang w:val="en-US"/>
+        </w:rPr>
+        <w:drawing>
+          <wp:anchor distT="0" distB="0" distL="114300" distR="114300" simplePos="0" relativeHeight="251659264" behindDoc="0" locked="0" layoutInCell="1" allowOverlap="1" wp14:anchorId="574AB9CC" wp14:editId="16C1D0CF">
+            <wp:simplePos x="0" y="0"/>
+            <wp:positionH relativeFrom="column">
+              <wp:posOffset>619125</wp:posOffset>
+            </wp:positionH>
+            <wp:positionV relativeFrom="paragraph">
+              <wp:posOffset>71755</wp:posOffset>
+            </wp:positionV>
+            <wp:extent cx="1374775" cy="1311910"/>
+            <wp:effectExtent l="0" t="0" r="0" b="8890"/>
+            <wp:wrapSquare wrapText="bothSides"/>
+            <wp:docPr id="2" name="Picture 2" descr="../../../Screen%20Shot%202016-08-16%20at%2012.15.30%20PM.png"/>
+            <wp:cNvGraphicFramePr>
+              <a:graphicFrameLocks xmlns:a="http://schemas.openxmlformats.org/drawingml/2006/main" noChangeAspect="1"/>
+            </wp:cNvGraphicFramePr>
+            <a:graphic xmlns:a="http://schemas.openxmlformats.org/drawingml/2006/main">
+              <a:graphicData uri="http://schemas.openxmlformats.org/drawingml/2006/picture">
+                <pic:pic xmlns:pic="http://schemas.openxmlformats.org/drawingml/2006/picture">
+                  <pic:nvPicPr>
+                    <pic:cNvPr id="0" name="Picture 2" descr="../../../Screen%20Shot%202016-08-16%20at%2012.15.30%20PM.png"/>
+                    <pic:cNvPicPr>
+                      <a:picLocks noChangeAspect="1" noChangeArrowheads="1"/>
+                    </pic:cNvPicPr>
+                  </pic:nvPicPr>
+                  <pic:blipFill>
+                    <a:blip r:embed="rId6">
+                      <a:extLst>
+                        <a:ext uri="{28A0092B-C50C-407E-A947-70E740481C1C}">
+                          <a14:useLocalDpi xmlns:a14="http://schemas.microsoft.com/office/drawing/2010/main" val="0"/>
+                        </a:ext>
+                      </a:extLst>
+                    </a:blip>
+                    <a:srcRect/>
+                    <a:stretch>
+                      <a:fillRect/>
+                    </a:stretch>
+                  </pic:blipFill>
+                  <pic:spPr bwMode="auto">
+                    <a:xfrm>
+                      <a:off x="0" y="0"/>
+                      <a:ext cx="1374775" cy="1311910"/>
+                    </a:xfrm>
+                    <a:prstGeom prst="rect">
+                      <a:avLst/>
+                    </a:prstGeom>
+                    <a:noFill/>
+                    <a:ln>
+                      <a:noFill/>
+                    </a:ln>
+                  </pic:spPr>
+                </pic:pic>
+              </a:graphicData>
+            </a:graphic>
+            <wp14:sizeRelH relativeFrom="page">
+              <wp14:pctWidth>0</wp14:pctWidth>
+            </wp14:sizeRelH>
+            <wp14:sizeRelV relativeFrom="page">
+              <wp14:pctHeight>0</wp14:pctHeight>
+            </wp14:sizeRelV>
+          </wp:anchor>
+        </w:drawing>
+      </w:r>
+    </w:p>
+    <w:p>
+      <w:pPr>
+        <w:rPr>
+          <w:lang w:val="en-US"/>
+        </w:rPr>
+      </w:pPr>
+    </w:p>
+    <w:p>
+      <w:pPr>
+        <w:rPr>
+          <w:lang w:val="en-US"/>
+        </w:rPr>
+      </w:pPr>
+    </w:p>
+    <w:p>
+      <w:pPr>
+        <w:rPr>
+          <w:lang w:val="en-US"/>
+        </w:rPr>
+      </w:pPr>
+    </w:p>
+    <w:p>
+      <w:pPr>
+        <w:rPr>
+          <w:lang w:val="en-US"/>
+        </w:rPr>
+      </w:pPr>
+    </w:p>
+    <w:p>
+      <w:pPr>
+        <w:rPr>
+          <w:lang w:val="en-US"/>
+        </w:rPr>
+      </w:pPr>
+    </w:p>
+    <w:p>
+      <w:pPr>
+        <w:rPr>
+          <w:lang w:val="en-US"/>
+        </w:rPr>
+      </w:pPr>
+    </w:p>
+    <w:p>
+      <w:pPr>
+        <w:rPr>
+          <w:lang w:val="en-US"/>
+        </w:rPr>
+      </w:pPr>
     </w:p>
     <w:p>
       <w:pPr>
@@ -139,7 +386,49 @@
         <w:rPr>
           <w:lang w:val="en-US"/>
         </w:rPr>
-        <w:t>If at any point you see anything other than the colored squares, press space as quickly as possible.</w:t>
+        <w:t xml:space="preserve">If at any point you </w:t>
+      </w:r>
+      <w:r>
+        <w:rPr>
+          <w:lang w:val="en-US"/>
+        </w:rPr>
+        <w:t xml:space="preserve">think you </w:t>
+      </w:r>
+      <w:r>
+        <w:rPr>
+          <w:lang w:val="en-US"/>
+        </w:rPr>
+        <w:t xml:space="preserve">see </w:t>
+      </w:r>
+      <w:r>
+        <w:rPr>
+          <w:b/>
+          <w:i/>
+          <w:u w:val="single"/>
+          <w:lang w:val="en-US"/>
+        </w:rPr>
+        <w:t>anything</w:t>
+      </w:r>
+      <w:r>
+        <w:rPr>
+          <w:lang w:val="en-US"/>
+        </w:rPr>
+        <w:t xml:space="preserve"> other than the colored squares, press space </w:t>
+      </w:r>
+      <w:r>
+        <w:rPr>
+          <w:b/>
+          <w:i/>
+          <w:u w:val="single"/>
+          <w:lang w:val="en-US"/>
+        </w:rPr>
+        <w:t>as quickly as possible</w:t>
+      </w:r>
+      <w:r>
+        <w:rPr>
+          <w:lang w:val="en-US"/>
+        </w:rPr>
+        <w:t>.</w:t>
       </w:r>
     </w:p>
     <w:p>
@@ -172,8 +461,12 @@
         </w:rPr>
         <w:t>Once all the trials are done, we’ll test whether you remember the names of the figures once again.</w:t>
       </w:r>
-      <w:bookmarkStart w:id="0" w:name="_GoBack"/>
-      <w:bookmarkEnd w:id="0"/>
+      <w:r>
+        <w:rPr>
+          <w:lang w:val="en-US"/>
+        </w:rPr>
+        <w:t xml:space="preserve"> If you successfully remember all 4 names, you will be paid $5 extra.</w:t>
+      </w:r>
     </w:p>
     <w:p>
       <w:pPr>
@@ -224,15 +517,23 @@
         <w:rPr>
           <w:lang w:val="en-US"/>
         </w:rPr>
-        <w:t>During the whole period of a trial (which will last a maximum of 2 seconds), stay focused on the little red dot in the middle.</w:t>
-      </w:r>
-    </w:p>
-    <w:p>
-      <w:pPr>
-        <w:rPr>
-          <w:lang w:val="en-US"/>
-        </w:rPr>
-      </w:pPr>
+        <w:t xml:space="preserve">During the whole period of a trial (which will last a maximum of 2 seconds), </w:t>
+      </w:r>
+      <w:r>
+        <w:rPr>
+          <w:b/>
+          <w:i/>
+          <w:u w:val="single"/>
+          <w:lang w:val="en-US"/>
+        </w:rPr>
+        <w:t>stay focused on the little red dot in the middle</w:t>
+      </w:r>
+      <w:r>
+        <w:rPr>
+          <w:lang w:val="en-US"/>
+        </w:rPr>
+        <w:t>.</w:t>
+      </w:r>
     </w:p>
     <w:p>
       <w:pPr>
@@ -249,22 +550,23 @@
         <w:rPr>
           <w:lang w:val="en-US"/>
         </w:rPr>
-        <w:t>Before each trial begins, make sure you can only see one box (this will be explained to you before this stage begins). If you see anything other than one box, adjust your head’s position until you only see one box.</w:t>
-      </w:r>
-    </w:p>
-    <w:p>
-      <w:pPr>
-        <w:rPr>
-          <w:lang w:val="en-US"/>
-        </w:rPr>
-      </w:pPr>
-    </w:p>
-    <w:p>
-      <w:pPr>
-        <w:rPr>
-          <w:lang w:val="en-US"/>
-        </w:rPr>
-      </w:pPr>
+        <w:t xml:space="preserve">Before each trial begins, make sure you can only see one box (this will be explained to you before this stage begins). If you see </w:t>
+      </w:r>
+      <w:r>
+        <w:rPr>
+          <w:b/>
+          <w:i/>
+          <w:u w:val="single"/>
+          <w:lang w:val="en-US"/>
+        </w:rPr>
+        <w:t>anything</w:t>
+      </w:r>
+      <w:r>
+        <w:rPr>
+          <w:lang w:val="en-US"/>
+        </w:rPr>
+        <w:t xml:space="preserve"> other than one box, adjust your head’s position until you only see one box.</w:t>
+      </w:r>
     </w:p>
     <w:p>
       <w:pPr>
@@ -307,13 +609,6 @@
         </w:rPr>
         <w:t xml:space="preserve"> </w:t>
       </w:r>
-    </w:p>
-    <w:p>
-      <w:pPr>
-        <w:rPr>
-          <w:lang w:val="en-US"/>
-        </w:rPr>
-      </w:pPr>
     </w:p>
     <w:p>
       <w:pPr>

</xml_diff>